<commit_message>
Agrege informacion de la empresa
</commit_message>
<xml_diff>
--- a/Informacion.docx
+++ b/Informacion.docx
@@ -3,38 +3,149 @@
 <w:document xmlns:wpc="http://schemas.microsoft.com/office/word/2010/wordprocessingCanvas" xmlns:mc="http://schemas.openxmlformats.org/markup-compatibility/2006" xmlns:o="urn:schemas-microsoft-com:office:office" xmlns:r="http://schemas.openxmlformats.org/officeDocument/2006/relationships" xmlns:m="http://schemas.openxmlformats.org/officeDocument/2006/math" xmlns:v="urn:schemas-microsoft-com:vml" xmlns:wp14="http://schemas.microsoft.com/office/word/2010/wordprocessingDrawing" xmlns:wp="http://schemas.openxmlformats.org/drawingml/2006/wordprocessingDrawing" xmlns:w10="urn:schemas-microsoft-com:office:word" xmlns:w="http://schemas.openxmlformats.org/wordprocessingml/2006/main" xmlns:w14="http://schemas.microsoft.com/office/word/2010/wordml" xmlns:wpg="http://schemas.microsoft.com/office/word/2010/wordprocessingGroup" xmlns:wpi="http://schemas.microsoft.com/office/word/2010/wordprocessingInk" xmlns:wne="http://schemas.microsoft.com/office/word/2006/wordml" xmlns:wps="http://schemas.microsoft.com/office/word/2010/wordprocessingShape" mc:Ignorable="w14 wp14">
   <w:body>
     <w:p>
-      <w:r>
-        <w:t>Nombre de la empresa.</w:t>
-      </w:r>
-    </w:p>
+      <w:pPr>
+        <w:rPr>
+          <w:rFonts w:ascii="Goudy Stout" w:hAnsi="Goudy Stout"/>
+        </w:rPr>
+      </w:pPr>
+      <w:r>
+        <w:t xml:space="preserve">Nombre de la empresa: </w:t>
+      </w:r>
+      <w:proofErr w:type="spellStart"/>
+      <w:r>
+        <w:rPr>
+          <w:rFonts w:ascii="Goudy Stout" w:hAnsi="Goudy Stout"/>
+        </w:rPr>
+        <w:t>Destiny</w:t>
+      </w:r>
+      <w:proofErr w:type="spellEnd"/>
+      <w:r>
+        <w:rPr>
+          <w:rFonts w:ascii="Goudy Stout" w:hAnsi="Goudy Stout"/>
+        </w:rPr>
+        <w:t xml:space="preserve"> Lens</w:t>
+      </w:r>
+    </w:p>
+    <w:p/>
     <w:p>
       <w:r>
         <w:t>Logotipo de la empresa.</w:t>
       </w:r>
     </w:p>
     <w:p>
-      <w:r>
-        <w:t>Eslogan (si lo tiene).</w:t>
-      </w:r>
-    </w:p>
-    <w:p/>
-    <w:p>
-      <w:r>
+      <w:pPr>
+        <w:rPr>
+          <w:b/>
+        </w:rPr>
+      </w:pPr>
+      <w:r>
+        <w:rPr>
+          <w:b/>
+        </w:rPr>
+        <w:t xml:space="preserve">Eslogan </w:t>
+      </w:r>
+    </w:p>
+    <w:p>
+      <w:r>
+        <w:t xml:space="preserve">Tus momentos, nuestra pasión: </w:t>
+      </w:r>
+      <w:proofErr w:type="spellStart"/>
+      <w:r>
+        <w:t>Destiny</w:t>
+      </w:r>
+      <w:proofErr w:type="spellEnd"/>
+      <w:r>
+        <w:t xml:space="preserve"> Lens</w:t>
+      </w:r>
+      <w:r>
+        <w:t>, donde la fotografía cobra vida.</w:t>
+      </w:r>
+    </w:p>
+    <w:p>
+      <w:pPr>
+        <w:rPr>
+          <w:b/>
+        </w:rPr>
+      </w:pPr>
+      <w:r>
+        <w:rPr>
+          <w:b/>
+        </w:rPr>
         <w:t xml:space="preserve">Breve descripción de la empresa </w:t>
       </w:r>
     </w:p>
     <w:p/>
     <w:p>
-      <w:r>
+      <w:pPr>
+        <w:rPr>
+          <w:b/>
+        </w:rPr>
+      </w:pPr>
+      <w:r>
+        <w:rPr>
+          <w:b/>
+        </w:rPr>
         <w:t>Misión</w:t>
       </w:r>
     </w:p>
-    <w:p/>
-    <w:p>
-      <w:r>
+    <w:p>
+      <w:pPr>
+        <w:jc w:val="both"/>
+      </w:pPr>
+      <w:r>
+        <w:t xml:space="preserve">En </w:t>
+      </w:r>
+      <w:proofErr w:type="spellStart"/>
+      <w:r>
+        <w:t>Destiny</w:t>
+      </w:r>
+      <w:proofErr w:type="spellEnd"/>
+      <w:r>
+        <w:t xml:space="preserve"> Lens</w:t>
+      </w:r>
+      <w:r>
+        <w:t>, nos dedicamos a capturar momentos significativos y transformarlos en recuerdos atemporales a través de la magia de la fotografía. Nuestra misión es proporcionar servicios fotográficos excepcionales que reflejen la esencia única de cada cliente. Nos comprometemos a utilizar la creatividad y la innovación para superar las expectativas, brindando experiencias visuales que perduren para siempre.</w:t>
+      </w:r>
+    </w:p>
+    <w:p>
+      <w:pPr>
+        <w:rPr>
+          <w:b/>
+        </w:rPr>
+      </w:pPr>
+    </w:p>
+    <w:p>
+      <w:pPr>
+        <w:rPr>
+          <w:b/>
+        </w:rPr>
+      </w:pPr>
+      <w:r>
+        <w:rPr>
+          <w:b/>
+        </w:rPr>
         <w:t>Visión</w:t>
       </w:r>
     </w:p>
+    <w:p>
+      <w:pPr>
+        <w:jc w:val="both"/>
+      </w:pPr>
+      <w:r>
+        <w:t xml:space="preserve">En </w:t>
+      </w:r>
+      <w:proofErr w:type="spellStart"/>
+      <w:r>
+        <w:t>Destiny</w:t>
+      </w:r>
+      <w:proofErr w:type="spellEnd"/>
+      <w:r>
+        <w:t xml:space="preserve"> Lens</w:t>
+      </w:r>
+      <w:r>
+        <w:t>, aspiramos a ser reconocidos como líderes en la industria de la fotografía, destacando por nuestra pasión por la excelencia y la narración visual excepcional. Buscamos ser la elección preferida de aquellos que valoran la calidad, la originalidad y la emotividad en sus imágenes. A medida que avanzamos, nos esforzamos por expandir nuestro alcance global, creando conexiones significativas a través de nuestras obras maestras visuales y dejando una huella duradera en el corazón de quienes confían en nosotros para capturar sus momentos más preciados.</w:t>
+      </w:r>
+    </w:p>
     <w:p/>
     <w:p/>
     <w:p>
@@ -51,43 +162,73 @@
       <w:r>
         <w:t>Instagram:</w:t>
       </w:r>
+      <w:r>
+        <w:t xml:space="preserve"> </w:t>
+      </w:r>
+      <w:r>
+        <w:t>https://instagram.com/pf.destinylens?igshid=OGQ5ZDc2ODk2ZA==</w:t>
+      </w:r>
+    </w:p>
+    <w:p/>
+    <w:p>
+      <w:r>
+        <w:lastRenderedPageBreak/>
+        <w:br/>
+      </w:r>
     </w:p>
     <w:p>
       <w:r>
         <w:t>Facebook:</w:t>
       </w:r>
-    </w:p>
-    <w:p>
-      <w:r>
-        <w:t>Correo:</w:t>
-      </w:r>
-    </w:p>
-    <w:p/>
-    <w:p/>
-    <w:p>
-      <w:r>
-        <w:t>Productos o servicios:</w:t>
-      </w:r>
-    </w:p>
-    <w:p/>
-    <w:p>
-      <w:r>
-        <w:t>Descripción detallada de los productos o servicios que ofrece la empresa.</w:t>
-      </w:r>
-    </w:p>
-    <w:p>
-      <w:r>
-        <w:t>Información sobre las características, beneficios y precios (si es aplicable).</w:t>
-      </w:r>
-    </w:p>
-    <w:p/>
-    <w:p/>
-    <w:p/>
-    <w:p>
       <w:bookmarkStart w:id="0" w:name="_GoBack"/>
       <w:bookmarkEnd w:id="0"/>
-      <w:r>
-        <w:lastRenderedPageBreak/>
+    </w:p>
+    <w:p>
+      <w:r>
+        <w:t>Correo:</w:t>
+      </w:r>
+      <w:r>
+        <w:t xml:space="preserve"> </w:t>
+      </w:r>
+      <w:hyperlink r:id="rId6" w:history="1">
+        <w:r>
+          <w:rPr>
+            <w:rStyle w:val="Hipervnculo"/>
+          </w:rPr>
+          <w:t>makersfate@gmail.com</w:t>
+        </w:r>
+      </w:hyperlink>
+    </w:p>
+    <w:p/>
+    <w:p>
+      <w:r>
+        <w:t>Principio del formulario</w:t>
+      </w:r>
+    </w:p>
+    <w:p/>
+    <w:p/>
+    <w:p/>
+    <w:p>
+      <w:r>
+        <w:t>Productos o servicios:</w:t>
+      </w:r>
+    </w:p>
+    <w:p/>
+    <w:p>
+      <w:r>
+        <w:t>Descripción detallada de los productos o servicios que ofrece la empresa.</w:t>
+      </w:r>
+    </w:p>
+    <w:p>
+      <w:r>
+        <w:t>Información sobre las características, beneficios y precios (si es aplicable).</w:t>
+      </w:r>
+    </w:p>
+    <w:p/>
+    <w:p/>
+    <w:p/>
+    <w:p>
+      <w:r>
         <w:t xml:space="preserve">Estudios, proyectos, </w:t>
       </w:r>
       <w:proofErr w:type="spellStart"/>
@@ -398,6 +539,27 @@
       <w:sz w:val="24"/>
     </w:rPr>
   </w:style>
+  <w:style w:type="paragraph" w:styleId="Ttulo1">
+    <w:name w:val="heading 1"/>
+    <w:basedOn w:val="Normal"/>
+    <w:link w:val="Ttulo1Car"/>
+    <w:uiPriority w:val="9"/>
+    <w:qFormat/>
+    <w:rsid w:val="00437A73"/>
+    <w:pPr>
+      <w:spacing w:before="100" w:beforeAutospacing="1" w:after="100" w:afterAutospacing="1" w:line="240" w:lineRule="auto"/>
+      <w:outlineLvl w:val="0"/>
+    </w:pPr>
+    <w:rPr>
+      <w:rFonts w:ascii="Times New Roman" w:eastAsia="Times New Roman" w:hAnsi="Times New Roman" w:cs="Times New Roman"/>
+      <w:b/>
+      <w:bCs/>
+      <w:kern w:val="36"/>
+      <w:sz w:val="48"/>
+      <w:szCs w:val="48"/>
+      <w:lang w:eastAsia="es-CO"/>
+    </w:rPr>
+  </w:style>
   <w:style w:type="character" w:default="1" w:styleId="Fuentedeprrafopredeter">
     <w:name w:val="Default Paragraph Font"/>
     <w:uiPriority w:val="1"/>
@@ -451,6 +613,103 @@
       <w:ind w:left="720"/>
       <w:contextualSpacing/>
     </w:pPr>
+  </w:style>
+  <w:style w:type="character" w:styleId="Hipervnculo">
+    <w:name w:val="Hyperlink"/>
+    <w:basedOn w:val="Fuentedeprrafopredeter"/>
+    <w:uiPriority w:val="99"/>
+    <w:unhideWhenUsed/>
+    <w:rsid w:val="00437A73"/>
+    <w:rPr>
+      <w:color w:val="0000FF" w:themeColor="hyperlink"/>
+      <w:u w:val="single"/>
+    </w:rPr>
+  </w:style>
+  <w:style w:type="character" w:customStyle="1" w:styleId="Ttulo1Car">
+    <w:name w:val="Título 1 Car"/>
+    <w:basedOn w:val="Fuentedeprrafopredeter"/>
+    <w:link w:val="Ttulo1"/>
+    <w:uiPriority w:val="9"/>
+    <w:rsid w:val="00437A73"/>
+    <w:rPr>
+      <w:rFonts w:ascii="Times New Roman" w:eastAsia="Times New Roman" w:hAnsi="Times New Roman" w:cs="Times New Roman"/>
+      <w:b/>
+      <w:bCs/>
+      <w:kern w:val="36"/>
+      <w:sz w:val="48"/>
+      <w:szCs w:val="48"/>
+      <w:lang w:eastAsia="es-CO"/>
+    </w:rPr>
+  </w:style>
+  <w:style w:type="paragraph" w:styleId="z-Principiodelformulario">
+    <w:name w:val="HTML Top of Form"/>
+    <w:basedOn w:val="Normal"/>
+    <w:next w:val="Normal"/>
+    <w:link w:val="z-PrincipiodelformularioCar"/>
+    <w:hidden/>
+    <w:uiPriority w:val="99"/>
+    <w:semiHidden/>
+    <w:unhideWhenUsed/>
+    <w:rsid w:val="00437A73"/>
+    <w:pPr>
+      <w:pBdr>
+        <w:bottom w:val="single" w:sz="6" w:space="1" w:color="auto"/>
+      </w:pBdr>
+      <w:spacing w:after="0" w:line="240" w:lineRule="auto"/>
+      <w:jc w:val="center"/>
+    </w:pPr>
+    <w:rPr>
+      <w:rFonts w:eastAsia="Times New Roman" w:cs="Arial"/>
+      <w:vanish/>
+      <w:sz w:val="16"/>
+      <w:szCs w:val="16"/>
+      <w:lang w:eastAsia="es-CO"/>
+    </w:rPr>
+  </w:style>
+  <w:style w:type="character" w:customStyle="1" w:styleId="z-PrincipiodelformularioCar">
+    <w:name w:val="z-Principio del formulario Car"/>
+    <w:basedOn w:val="Fuentedeprrafopredeter"/>
+    <w:link w:val="z-Principiodelformulario"/>
+    <w:uiPriority w:val="99"/>
+    <w:semiHidden/>
+    <w:rsid w:val="00437A73"/>
+    <w:rPr>
+      <w:rFonts w:ascii="Arial" w:eastAsia="Times New Roman" w:hAnsi="Arial" w:cs="Arial"/>
+      <w:vanish/>
+      <w:sz w:val="16"/>
+      <w:szCs w:val="16"/>
+      <w:lang w:eastAsia="es-CO"/>
+    </w:rPr>
+  </w:style>
+  <w:style w:type="paragraph" w:styleId="Textodeglobo">
+    <w:name w:val="Balloon Text"/>
+    <w:basedOn w:val="Normal"/>
+    <w:link w:val="TextodegloboCar"/>
+    <w:uiPriority w:val="99"/>
+    <w:semiHidden/>
+    <w:unhideWhenUsed/>
+    <w:rsid w:val="00437A73"/>
+    <w:pPr>
+      <w:spacing w:after="0" w:line="240" w:lineRule="auto"/>
+    </w:pPr>
+    <w:rPr>
+      <w:rFonts w:ascii="Tahoma" w:hAnsi="Tahoma" w:cs="Tahoma"/>
+      <w:sz w:val="16"/>
+      <w:szCs w:val="16"/>
+    </w:rPr>
+  </w:style>
+  <w:style w:type="character" w:customStyle="1" w:styleId="TextodegloboCar">
+    <w:name w:val="Texto de globo Car"/>
+    <w:basedOn w:val="Fuentedeprrafopredeter"/>
+    <w:link w:val="Textodeglobo"/>
+    <w:uiPriority w:val="99"/>
+    <w:semiHidden/>
+    <w:rsid w:val="00437A73"/>
+    <w:rPr>
+      <w:rFonts w:ascii="Tahoma" w:hAnsi="Tahoma" w:cs="Tahoma"/>
+      <w:sz w:val="16"/>
+      <w:szCs w:val="16"/>
+    </w:rPr>
   </w:style>
 </w:styles>
 </file>
@@ -620,6 +879,27 @@
       <w:sz w:val="24"/>
     </w:rPr>
   </w:style>
+  <w:style w:type="paragraph" w:styleId="Ttulo1">
+    <w:name w:val="heading 1"/>
+    <w:basedOn w:val="Normal"/>
+    <w:link w:val="Ttulo1Car"/>
+    <w:uiPriority w:val="9"/>
+    <w:qFormat/>
+    <w:rsid w:val="00437A73"/>
+    <w:pPr>
+      <w:spacing w:before="100" w:beforeAutospacing="1" w:after="100" w:afterAutospacing="1" w:line="240" w:lineRule="auto"/>
+      <w:outlineLvl w:val="0"/>
+    </w:pPr>
+    <w:rPr>
+      <w:rFonts w:ascii="Times New Roman" w:eastAsia="Times New Roman" w:hAnsi="Times New Roman" w:cs="Times New Roman"/>
+      <w:b/>
+      <w:bCs/>
+      <w:kern w:val="36"/>
+      <w:sz w:val="48"/>
+      <w:szCs w:val="48"/>
+      <w:lang w:eastAsia="es-CO"/>
+    </w:rPr>
+  </w:style>
   <w:style w:type="character" w:default="1" w:styleId="Fuentedeprrafopredeter">
     <w:name w:val="Default Paragraph Font"/>
     <w:uiPriority w:val="1"/>
@@ -673,6 +953,103 @@
       <w:ind w:left="720"/>
       <w:contextualSpacing/>
     </w:pPr>
+  </w:style>
+  <w:style w:type="character" w:styleId="Hipervnculo">
+    <w:name w:val="Hyperlink"/>
+    <w:basedOn w:val="Fuentedeprrafopredeter"/>
+    <w:uiPriority w:val="99"/>
+    <w:unhideWhenUsed/>
+    <w:rsid w:val="00437A73"/>
+    <w:rPr>
+      <w:color w:val="0000FF" w:themeColor="hyperlink"/>
+      <w:u w:val="single"/>
+    </w:rPr>
+  </w:style>
+  <w:style w:type="character" w:customStyle="1" w:styleId="Ttulo1Car">
+    <w:name w:val="Título 1 Car"/>
+    <w:basedOn w:val="Fuentedeprrafopredeter"/>
+    <w:link w:val="Ttulo1"/>
+    <w:uiPriority w:val="9"/>
+    <w:rsid w:val="00437A73"/>
+    <w:rPr>
+      <w:rFonts w:ascii="Times New Roman" w:eastAsia="Times New Roman" w:hAnsi="Times New Roman" w:cs="Times New Roman"/>
+      <w:b/>
+      <w:bCs/>
+      <w:kern w:val="36"/>
+      <w:sz w:val="48"/>
+      <w:szCs w:val="48"/>
+      <w:lang w:eastAsia="es-CO"/>
+    </w:rPr>
+  </w:style>
+  <w:style w:type="paragraph" w:styleId="z-Principiodelformulario">
+    <w:name w:val="HTML Top of Form"/>
+    <w:basedOn w:val="Normal"/>
+    <w:next w:val="Normal"/>
+    <w:link w:val="z-PrincipiodelformularioCar"/>
+    <w:hidden/>
+    <w:uiPriority w:val="99"/>
+    <w:semiHidden/>
+    <w:unhideWhenUsed/>
+    <w:rsid w:val="00437A73"/>
+    <w:pPr>
+      <w:pBdr>
+        <w:bottom w:val="single" w:sz="6" w:space="1" w:color="auto"/>
+      </w:pBdr>
+      <w:spacing w:after="0" w:line="240" w:lineRule="auto"/>
+      <w:jc w:val="center"/>
+    </w:pPr>
+    <w:rPr>
+      <w:rFonts w:eastAsia="Times New Roman" w:cs="Arial"/>
+      <w:vanish/>
+      <w:sz w:val="16"/>
+      <w:szCs w:val="16"/>
+      <w:lang w:eastAsia="es-CO"/>
+    </w:rPr>
+  </w:style>
+  <w:style w:type="character" w:customStyle="1" w:styleId="z-PrincipiodelformularioCar">
+    <w:name w:val="z-Principio del formulario Car"/>
+    <w:basedOn w:val="Fuentedeprrafopredeter"/>
+    <w:link w:val="z-Principiodelformulario"/>
+    <w:uiPriority w:val="99"/>
+    <w:semiHidden/>
+    <w:rsid w:val="00437A73"/>
+    <w:rPr>
+      <w:rFonts w:ascii="Arial" w:eastAsia="Times New Roman" w:hAnsi="Arial" w:cs="Arial"/>
+      <w:vanish/>
+      <w:sz w:val="16"/>
+      <w:szCs w:val="16"/>
+      <w:lang w:eastAsia="es-CO"/>
+    </w:rPr>
+  </w:style>
+  <w:style w:type="paragraph" w:styleId="Textodeglobo">
+    <w:name w:val="Balloon Text"/>
+    <w:basedOn w:val="Normal"/>
+    <w:link w:val="TextodegloboCar"/>
+    <w:uiPriority w:val="99"/>
+    <w:semiHidden/>
+    <w:unhideWhenUsed/>
+    <w:rsid w:val="00437A73"/>
+    <w:pPr>
+      <w:spacing w:after="0" w:line="240" w:lineRule="auto"/>
+    </w:pPr>
+    <w:rPr>
+      <w:rFonts w:ascii="Tahoma" w:hAnsi="Tahoma" w:cs="Tahoma"/>
+      <w:sz w:val="16"/>
+      <w:szCs w:val="16"/>
+    </w:rPr>
+  </w:style>
+  <w:style w:type="character" w:customStyle="1" w:styleId="TextodegloboCar">
+    <w:name w:val="Texto de globo Car"/>
+    <w:basedOn w:val="Fuentedeprrafopredeter"/>
+    <w:link w:val="Textodeglobo"/>
+    <w:uiPriority w:val="99"/>
+    <w:semiHidden/>
+    <w:rsid w:val="00437A73"/>
+    <w:rPr>
+      <w:rFonts w:ascii="Tahoma" w:hAnsi="Tahoma" w:cs="Tahoma"/>
+      <w:sz w:val="16"/>
+      <w:szCs w:val="16"/>
+    </w:rPr>
   </w:style>
 </w:styles>
 </file>

</xml_diff>

<commit_message>
Modifique informacion de la empresa
</commit_message>
<xml_diff>
--- a/Informacion.docx
+++ b/Informacion.docx
@@ -26,55 +26,126 @@
         <w:t xml:space="preserve"> Lens</w:t>
       </w:r>
     </w:p>
-    <w:p/>
-    <w:p>
-      <w:r>
-        <w:t>Logotipo de la empresa.</w:t>
-      </w:r>
-    </w:p>
-    <w:p>
-      <w:pPr>
+    <w:p>
+      <w:r>
+        <w:t>Logotipo de la empresa</w:t>
+      </w:r>
+    </w:p>
+    <w:p>
+      <w:r>
+        <w:t>.</w:t>
+      </w:r>
+      <w:r>
+        <w:rPr>
+          <w:noProof/>
+          <w:lang w:eastAsia="es-CO"/>
+        </w:rPr>
+        <w:drawing>
+          <wp:inline distT="0" distB="0" distL="0" distR="0">
+            <wp:extent cx="1466925" cy="1371670"/>
+            <wp:effectExtent l="0" t="0" r="0" b="0"/>
+            <wp:docPr id="1" name="0 Imagen"/>
+            <wp:cNvGraphicFramePr>
+              <a:graphicFrameLocks xmlns:a="http://schemas.openxmlformats.org/drawingml/2006/main" noChangeAspect="1"/>
+            </wp:cNvGraphicFramePr>
+            <a:graphic xmlns:a="http://schemas.openxmlformats.org/drawingml/2006/main">
+              <a:graphicData uri="http://schemas.openxmlformats.org/drawingml/2006/picture">
+                <pic:pic xmlns:pic="http://schemas.openxmlformats.org/drawingml/2006/picture">
+                  <pic:nvPicPr>
+                    <pic:cNvPr id="0" name="3085080.tmp"/>
+                    <pic:cNvPicPr/>
+                  </pic:nvPicPr>
+                  <pic:blipFill>
+                    <a:blip r:embed="rId6">
+                      <a:extLst>
+                        <a:ext uri="{28A0092B-C50C-407E-A947-70E740481C1C}">
+                          <a14:useLocalDpi xmlns:a14="http://schemas.microsoft.com/office/drawing/2010/main" val="0"/>
+                        </a:ext>
+                      </a:extLst>
+                    </a:blip>
+                    <a:stretch>
+                      <a:fillRect/>
+                    </a:stretch>
+                  </pic:blipFill>
+                  <pic:spPr>
+                    <a:xfrm>
+                      <a:off x="0" y="0"/>
+                      <a:ext cx="1466925" cy="1371670"/>
+                    </a:xfrm>
+                    <a:prstGeom prst="rect">
+                      <a:avLst/>
+                    </a:prstGeom>
+                  </pic:spPr>
+                </pic:pic>
+              </a:graphicData>
+            </a:graphic>
+          </wp:inline>
+        </w:drawing>
+      </w:r>
+    </w:p>
+    <w:p>
+      <w:pPr>
+        <w:jc w:val="both"/>
+      </w:pPr>
+      <w:r>
+        <w:t>Eslogan</w:t>
+      </w:r>
+      <w:r>
+        <w:t xml:space="preserve">: </w:t>
+      </w:r>
+      <w:r>
         <w:rPr>
           <w:b/>
         </w:rPr>
-      </w:pPr>
+        <w:t xml:space="preserve">Tus momentos, nuestra pasión: </w:t>
+      </w:r>
+      <w:proofErr w:type="spellStart"/>
       <w:r>
         <w:rPr>
           <w:b/>
         </w:rPr>
-        <w:t xml:space="preserve">Eslogan </w:t>
-      </w:r>
-    </w:p>
-    <w:p>
-      <w:r>
-        <w:t xml:space="preserve">Tus momentos, nuestra pasión: </w:t>
-      </w:r>
+        <w:t>Destiny</w:t>
+      </w:r>
+      <w:proofErr w:type="spellEnd"/>
+      <w:r>
+        <w:rPr>
+          <w:b/>
+        </w:rPr>
+        <w:t xml:space="preserve"> Lens</w:t>
+      </w:r>
+      <w:r>
+        <w:rPr>
+          <w:b/>
+        </w:rPr>
+        <w:t>, donde la fotografía cobra vida.</w:t>
+      </w:r>
+    </w:p>
+    <w:p>
+      <w:pPr>
+        <w:rPr>
+          <w:b/>
+        </w:rPr>
+      </w:pPr>
+      <w:r>
+        <w:rPr>
+          <w:b/>
+        </w:rPr>
+        <w:t xml:space="preserve">Breve descripción de la empresa </w:t>
+      </w:r>
+    </w:p>
+    <w:p>
+      <w:pPr>
+        <w:jc w:val="both"/>
+      </w:pPr>
       <w:proofErr w:type="spellStart"/>
       <w:r>
         <w:t>Destiny</w:t>
       </w:r>
       <w:proofErr w:type="spellEnd"/>
       <w:r>
-        <w:t xml:space="preserve"> Lens</w:t>
-      </w:r>
-      <w:r>
-        <w:t>, donde la fotografía cobra vida.</w:t>
-      </w:r>
-    </w:p>
-    <w:p>
-      <w:pPr>
-        <w:rPr>
-          <w:b/>
-        </w:rPr>
-      </w:pPr>
-      <w:r>
-        <w:rPr>
-          <w:b/>
-        </w:rPr>
-        <w:t xml:space="preserve">Breve descripción de la empresa </w:t>
-      </w:r>
-    </w:p>
-    <w:p/>
+        <w:t xml:space="preserve"> Lens se dedica a tomar fotografías; capturando momentos que cuentan historias. Con un enfoque centrado en la emoción y la autenticidad, transformamos cada instante en imágenes que hablan por sí mismas. Ya sea una boda, una sesión familiar o un evento corporativo, estamos aquí para inmortalizar tus recuerdos más preciados</w:t>
+      </w:r>
+    </w:p>
     <w:p>
       <w:pPr>
         <w:rPr>
@@ -172,7 +243,6 @@
     <w:p/>
     <w:p>
       <w:r>
-        <w:lastRenderedPageBreak/>
         <w:br/>
       </w:r>
     </w:p>
@@ -180,8 +250,6 @@
       <w:r>
         <w:t>Facebook:</w:t>
       </w:r>
-      <w:bookmarkStart w:id="0" w:name="_GoBack"/>
-      <w:bookmarkEnd w:id="0"/>
     </w:p>
     <w:p>
       <w:r>
@@ -190,7 +258,7 @@
       <w:r>
         <w:t xml:space="preserve"> </w:t>
       </w:r>
-      <w:hyperlink r:id="rId6" w:history="1">
+      <w:hyperlink r:id="rId7" w:history="1">
         <w:r>
           <w:rPr>
             <w:rStyle w:val="Hipervnculo"/>
@@ -223,22 +291,9 @@
       <w:r>
         <w:t>Información sobre las características, beneficios y precios (si es aplicable).</w:t>
       </w:r>
-    </w:p>
-    <w:p/>
-    <w:p/>
-    <w:p/>
-    <w:p>
-      <w:r>
-        <w:t xml:space="preserve">Estudios, proyectos, </w:t>
-      </w:r>
-      <w:proofErr w:type="spellStart"/>
-      <w:r>
-        <w:t>etc</w:t>
-      </w:r>
-      <w:proofErr w:type="spellEnd"/>
-    </w:p>
-    <w:p/>
-    <w:p/>
+      <w:bookmarkStart w:id="0" w:name="_GoBack"/>
+      <w:bookmarkEnd w:id="0"/>
+    </w:p>
     <w:sectPr>
       <w:pgSz w:w="12240" w:h="15840"/>
       <w:pgMar w:top="1417" w:right="1701" w:bottom="1417" w:left="1701" w:header="708" w:footer="708" w:gutter="0"/>

</xml_diff>

<commit_message>
Se actualizo informacion del documento word
</commit_message>
<xml_diff>
--- a/Informacion.docx
+++ b/Informacion.docx
@@ -147,150 +147,6 @@
       </w:r>
     </w:p>
     <w:p>
-      <w:pPr>
-        <w:rPr>
-          <w:b/>
-        </w:rPr>
-      </w:pPr>
-      <w:r>
-        <w:rPr>
-          <w:b/>
-        </w:rPr>
-        <w:t>Misión</w:t>
-      </w:r>
-    </w:p>
-    <w:p>
-      <w:pPr>
-        <w:jc w:val="both"/>
-      </w:pPr>
-      <w:r>
-        <w:t xml:space="preserve">En </w:t>
-      </w:r>
-      <w:proofErr w:type="spellStart"/>
-      <w:r>
-        <w:t>Destiny</w:t>
-      </w:r>
-      <w:proofErr w:type="spellEnd"/>
-      <w:r>
-        <w:t xml:space="preserve"> Lens</w:t>
-      </w:r>
-      <w:r>
-        <w:t>, nos dedicamos a capturar momentos significativos y transformarlos en recuerdos atemporales a través de la magia de la fotografía. Nuestra misión es proporcionar servicios fotográficos excepcionales que reflejen la esencia única de cada cliente. Nos comprometemos a utilizar la creatividad y la innovación para superar las expectativas, brindando experiencias visuales que perduren para siempre.</w:t>
-      </w:r>
-    </w:p>
-    <w:p>
-      <w:pPr>
-        <w:rPr>
-          <w:b/>
-        </w:rPr>
-      </w:pPr>
-    </w:p>
-    <w:p>
-      <w:pPr>
-        <w:rPr>
-          <w:b/>
-        </w:rPr>
-      </w:pPr>
-      <w:r>
-        <w:rPr>
-          <w:b/>
-        </w:rPr>
-        <w:t>Visión</w:t>
-      </w:r>
-    </w:p>
-    <w:p>
-      <w:pPr>
-        <w:jc w:val="both"/>
-      </w:pPr>
-      <w:r>
-        <w:t xml:space="preserve">En </w:t>
-      </w:r>
-      <w:proofErr w:type="spellStart"/>
-      <w:r>
-        <w:t>Destiny</w:t>
-      </w:r>
-      <w:proofErr w:type="spellEnd"/>
-      <w:r>
-        <w:t xml:space="preserve"> Lens</w:t>
-      </w:r>
-      <w:r>
-        <w:t>, aspiramos a ser reconocidos como líderes en la industria de la fotografía, destacando por nuestra pasión por la excelencia y la narración visual excepcional. Buscamos ser la elección preferida de aquellos que valoran la calidad, la originalidad y la emotividad en sus imágenes. A medida que avanzamos, nos esforzamos por expandir nuestro alcance global, creando conexiones significativas a través de nuestras obras maestras visuales y dejando una huella duradera en el corazón de quienes confían en nosotros para capturar sus momentos más preciados.</w:t>
-      </w:r>
-    </w:p>
-    <w:p/>
-    <w:p/>
-    <w:p>
-      <w:r>
-        <w:t>Información de contacto:</w:t>
-      </w:r>
-    </w:p>
-    <w:p>
-      <w:r>
-        <w:t>Teléfono: 315 590 82 47</w:t>
-      </w:r>
-    </w:p>
-    <w:p>
-      <w:r>
-        <w:t>Instagram:</w:t>
-      </w:r>
-      <w:r>
-        <w:t xml:space="preserve"> </w:t>
-      </w:r>
-      <w:r>
-        <w:t>https://instagram.com/pf.destinylens?igshid=OGQ5ZDc2ODk2ZA==</w:t>
-      </w:r>
-    </w:p>
-    <w:p/>
-    <w:p>
-      <w:r>
-        <w:br/>
-      </w:r>
-    </w:p>
-    <w:p>
-      <w:r>
-        <w:t>Facebook:</w:t>
-      </w:r>
-    </w:p>
-    <w:p>
-      <w:r>
-        <w:t>Correo:</w:t>
-      </w:r>
-      <w:r>
-        <w:t xml:space="preserve"> </w:t>
-      </w:r>
-      <w:hyperlink r:id="rId7" w:history="1">
-        <w:r>
-          <w:rPr>
-            <w:rStyle w:val="Hipervnculo"/>
-          </w:rPr>
-          <w:t>makersfate@gmail.com</w:t>
-        </w:r>
-      </w:hyperlink>
-    </w:p>
-    <w:p/>
-    <w:p>
-      <w:r>
-        <w:t>Principio del formulario</w:t>
-      </w:r>
-    </w:p>
-    <w:p/>
-    <w:p/>
-    <w:p/>
-    <w:p>
-      <w:r>
-        <w:t>Productos o servicios:</w:t>
-      </w:r>
-    </w:p>
-    <w:p/>
-    <w:p>
-      <w:r>
-        <w:t>Descripción detallada de los productos o servicios que ofrece la empresa.</w:t>
-      </w:r>
-    </w:p>
-    <w:p>
-      <w:r>
-        <w:t>Información sobre las características, beneficios y precios (si es aplicable).</w:t>
-      </w:r>
       <w:bookmarkStart w:id="0" w:name="_GoBack"/>
       <w:bookmarkEnd w:id="0"/>
     </w:p>

</xml_diff>